<commit_message>
working on Phys stuff
</commit_message>
<xml_diff>
--- a/PHYS 2B/Quiz 1/Spring_2019_PHYS2B_Exam1_VB.docx
+++ b/PHYS 2B/Quiz 1/Spring_2019_PHYS2B_Exam1_VB.docx
@@ -1478,8 +1478,6 @@
           <w:highlight w:val="yellow"/>
         </w:rPr>
       </w:pPr>
-      <w:bookmarkStart w:id="0" w:name="_GoBack"/>
-      <w:bookmarkEnd w:id="0"/>
       <w:r>
         <w:rPr>
           <w:highlight w:val="yellow"/>
@@ -1720,8 +1718,14 @@
           <w:numId w:val="17"/>
         </w:numPr>
         <w:spacing w:after="40"/>
-      </w:pPr>
-      <w:r>
+        <w:rPr>
+          <w:highlight w:val="yellow"/>
+        </w:rPr>
+      </w:pPr>
+      <w:r>
+        <w:rPr>
+          <w:highlight w:val="yellow"/>
+        </w:rPr>
         <w:t>A negative charge placed at Point A would have a force exerted on it toward the left.</w:t>
       </w:r>
     </w:p>
@@ -2064,15 +2068,27 @@
         <w:spacing w:after="40"/>
       </w:pPr>
       <w:r>
+        <w:rPr>
+          <w:highlight w:val="yellow"/>
+        </w:rPr>
         <w:t>They</w:t>
       </w:r>
       <w:r>
+        <w:rPr>
+          <w:highlight w:val="yellow"/>
+        </w:rPr>
         <w:t>’</w:t>
       </w:r>
       <w:r>
+        <w:rPr>
+          <w:highlight w:val="yellow"/>
+        </w:rPr>
         <w:t>re right because electrons in the metal shield the electric field from the passengers inside the car</w:t>
       </w:r>
       <w:r>
+        <w:rPr>
+          <w:highlight w:val="yellow"/>
+        </w:rPr>
         <w:t>.</w:t>
       </w:r>
     </w:p>
@@ -2934,6 +2950,7 @@
         <w:pStyle w:val="ListNumber"/>
         <w:ind w:left="360"/>
       </w:pPr>
+      <w:bookmarkStart w:id="0" w:name="_GoBack"/>
       <w:r>
         <w:t>A</w:t>
       </w:r>
@@ -2974,6 +2991,7 @@
         <w:t>energy?</w:t>
       </w:r>
     </w:p>
+    <w:bookmarkEnd w:id="0"/>
     <w:p>
       <w:pPr>
         <w:pStyle w:val="ListNumber"/>
@@ -7203,7 +7221,7 @@
 </file>
 
 <file path=customXml/itemProps1.xml><?xml version="1.0" encoding="utf-8"?>
-<ds:datastoreItem xmlns:ds="http://schemas.openxmlformats.org/officeDocument/2006/customXml" ds:itemID="{DCD8BFB6-7A1F-4B4B-9A78-5D064617110C}">
+<ds:datastoreItem xmlns:ds="http://schemas.openxmlformats.org/officeDocument/2006/customXml" ds:itemID="{825016BC-CA25-4322-847C-066A57C90556}">
   <ds:schemaRefs>
     <ds:schemaRef ds:uri="http://schemas.openxmlformats.org/officeDocument/2006/bibliography"/>
   </ds:schemaRefs>

</xml_diff>